<commit_message>
Deleted appointment and blog
</commit_message>
<xml_diff>
--- a/.gitignore/docs/GB-VISIÓN.docx
+++ b/.gitignore/docs/GB-VISIÓN.docx
@@ -88,11 +88,7 @@
       <w:pPr>
         <w:pStyle w:val="Normal"/>
         <w:jc w:val="both"/>
-        <w:rPr>
-          <w:rFonts w:ascii="Noto Sans Adlam" w:hAnsi="Noto Sans Adlam"/>
-          <w:sz w:val="22"/>
-          <w:szCs w:val="22"/>
-        </w:rPr>
+        <w:rPr/>
       </w:pPr>
       <w:r>
         <w:rPr>
@@ -100,17 +96,22 @@
           <w:sz w:val="22"/>
           <w:szCs w:val="22"/>
         </w:rPr>
-        <w:t>Liderar el diagnóstico y la terapéutica medico quirúrgica en las mascotas, basados en la asertividad, la sensibilidad, la calidad humana, el trabajo en equipo, la ética, la idoneidad y la formación profesional continuada avanzada</w:t>
+        <w:t>Liderar el diagnóstico y la terapéutica medico quirúrgica en las mascotas, basados en la asertividad, la sensibilidad, la calidad humana, el trabajo en equipo, la ética, la idoneidad y la formación profesional continuada avanzada.</w:t>
       </w:r>
-      <w:bookmarkStart w:id="0" w:name="_GoBack"/>
-      <w:bookmarkEnd w:id="0"/>
+    </w:p>
+    <w:p>
+      <w:pPr>
+        <w:pStyle w:val="Normal"/>
+        <w:jc w:val="both"/>
+        <w:rPr/>
+      </w:pPr>
       <w:r>
         <w:rPr>
           <w:rFonts w:ascii="Noto Sans Adlam" w:hAnsi="Noto Sans Adlam"/>
           <w:sz w:val="22"/>
           <w:szCs w:val="22"/>
         </w:rPr>
-        <w:t>; acompañados del uso de terapias integrativas, estrategias de prevención y conductas responsables para asegurar un ambiente de bienestar para nuestros pacientes y sus familias y la protección del medio ambiente.</w:t>
+        <w:t>acompañados del uso de terapias integrativas, estrategias de prevención y conductas responsables para asegurar un ambiente de bienestar para nuestros pacientes y sus familias y la protección del medio ambiente.</w:t>
       </w:r>
     </w:p>
     <w:p>

</xml_diff>